<commit_message>
add linkedin resume edit
</commit_message>
<xml_diff>
--- a/WebDevResume.docx
+++ b/WebDevResume.docx
@@ -39,7 +39,12 @@
         <w:t>| </w:t>
       </w:r>
       <w:r>
-        <w:t xml:space="preserve"> www.linkedin.com/in/chad-durkin-3ba21a110/</w:t>
+        <w:t xml:space="preserve"> www.linkedin.com/in/chaddurkin</w:t>
+      </w:r>
+      <w:bookmarkStart w:id="0" w:name="_GoBack"/>
+      <w:bookmarkEnd w:id="0"/>
+      <w:r>
+        <w:t>/</w:t>
       </w:r>
     </w:p>
     <w:sdt>
@@ -306,8 +311,6 @@
       <w:r>
         <w:t>ASP.NET</w:t>
       </w:r>
-      <w:bookmarkStart w:id="0" w:name="_GoBack"/>
-      <w:bookmarkEnd w:id="0"/>
     </w:p>
     <w:p>
       <w:pPr>
@@ -3567,6 +3570,7 @@
   </w:compat>
   <w:rsids>
     <w:rsidRoot w:val="00F77D9F"/>
+    <w:rsid w:val="002D5D56"/>
     <w:rsid w:val="00425024"/>
     <w:rsid w:val="00462529"/>
     <w:rsid w:val="007251A4"/>
@@ -4410,7 +4414,7 @@
 </file>
 
 <file path=customXml/itemProps1.xml><?xml version="1.0" encoding="utf-8"?>
-<ds:datastoreItem xmlns:ds="http://schemas.openxmlformats.org/officeDocument/2006/customXml" ds:itemID="{E2AB9855-2BD0-4961-AE45-15D8A5ACB0D4}">
+<ds:datastoreItem xmlns:ds="http://schemas.openxmlformats.org/officeDocument/2006/customXml" ds:itemID="{AD7769EE-6F38-4458-A688-1DBE70BB5154}">
   <ds:schemaRefs>
     <ds:schemaRef ds:uri="http://schemas.openxmlformats.org/officeDocument/2006/bibliography"/>
   </ds:schemaRefs>

</xml_diff>